<commit_message>
Added upload Excel Feature
</commit_message>
<xml_diff>
--- a/downloads/output.docx
+++ b/downloads/output.docx
@@ -71,7 +71,7 @@
       <w:r>
         <w:t xml:space="preserve">Name  :  </w:t>
         <w:tab/>
-        <w:t>(In Capital Letters)  -  RAT MONSTER</w:t>
+        <w:t>(In Capital Letters)  -  DHARGAWE SATYATA DILESH</w:t>
       </w:r>
     </w:p>
     <w:p>
@@ -236,7 +236,7 @@
     </w:p>
     <w:p>
       <w:r>
-        <w:t>MBA Registration Number: MBA/0302/61</w:t>
+        <w:t>MBA Registration Number: MBA/0009/60</w:t>
       </w:r>
     </w:p>
     <w:p/>
@@ -253,7 +253,7 @@
         <w:tab/>
         <w:t>Biometric Verification completed</w:t>
         <w:tab/>
-        <w:t>Yes ☐    No ☑</w:t>
+        <w:t>Yes ☑    No ☐</w:t>
         <w:br/>
       </w:r>
     </w:p>
@@ -304,7 +304,7 @@
         <w:tab/>
         <w:t>Original Marksheet (Class-X) shown for verification and self-attested copy submitted</w:t>
         <w:tab/>
-        <w:t>Yes ☐    No ☑</w:t>
+        <w:t>Yes ☑    No ☐</w:t>
         <w:br/>
       </w:r>
     </w:p>
@@ -321,7 +321,7 @@
         <w:tab/>
         <w:t>Original Marksheet (Class-XII) shown for verification and self-attested copy submitted</w:t>
         <w:tab/>
-        <w:t>Yes ☐    No ☑</w:t>
+        <w:t>Yes ☑    No ☐</w:t>
         <w:br/>
       </w:r>
     </w:p>
@@ -338,7 +338,7 @@
         <w:tab/>
         <w:t>Duration of Degree Course</w:t>
         <w:tab/>
-        <w:t xml:space="preserve">     4 Years     </w:t>
+        <w:t xml:space="preserve">     2 Years     </w:t>
         <w:br/>
         <w:t xml:space="preserve">        </w:t>
       </w:r>
@@ -353,7 +353,7 @@
       <w:r>
         <w:t>a. Original Degree Marksheet shown for verification and self-attested copy submitted</w:t>
         <w:tab/>
-        <w:t>Yes ☐    No ☑</w:t>
+        <w:t>Yes ☑    No ☐</w:t>
       </w:r>
     </w:p>
     <w:p>
@@ -366,7 +366,7 @@
       <w:r>
         <w:t xml:space="preserve">b. Original Degree Certificate shown for verification and self-attested copy submitted         </w:t>
         <w:tab/>
-        <w:t xml:space="preserve">Yes ☐    No ☑   </w:t>
+        <w:t xml:space="preserve">Yes ☑    No ☐   </w:t>
       </w:r>
     </w:p>
     <w:p>
@@ -394,7 +394,7 @@
       <w:r>
         <w:t>d. Whether 50% marks obtained (45% for SC/ST/PwD) at the Graduation level</w:t>
         <w:tab/>
-        <w:t>Yes ☐    No ☑</w:t>
+        <w:t>Yes ☑    No ☐</w:t>
       </w:r>
     </w:p>
     <w:p>
@@ -422,7 +422,7 @@
         <w:ind w:firstLine="720"/>
       </w:pPr>
       <w:r>
-        <w:t xml:space="preserve">    please mention the status of Graduation very clearly: By 30th June please submit</w:t>
+        <w:t xml:space="preserve">    please mention the status of Graduation very clearly: </w:t>
       </w:r>
     </w:p>
     <w:p/>
@@ -440,7 +440,7 @@
         <w:br/>
         <w:t>(or any other authorized official) in the prescribed form (Enclosure – II) submitted</w:t>
         <w:tab/>
-        <w:t>Yes ☐    No ☑    NA ☐</w:t>
+        <w:t>Yes ☐    No ☐    NA ☑</w:t>
       </w:r>
     </w:p>
     <w:p>
@@ -524,7 +524,7 @@
       <w:r>
         <w:t xml:space="preserve">       </w:t>
         <w:tab/>
-        <w:t>Engineering ☐    Science ☑    Commerce ☐    Arts ☐    Others ☐</w:t>
+        <w:t>Engineering ☐    Science ☐    Commerce ☑    Arts ☐    Others ☐</w:t>
         <w:tab/>
         <w:br/>
         <w:tab/>
@@ -543,7 +543,7 @@
         <w:tab/>
         <w:t>Candidates with work experience:</w:t>
         <w:tab/>
-        <w:t>Yes ☐    No ☑    NA ☐</w:t>
+        <w:t>Yes ☑    No ☐    NA ☐</w:t>
         <w:br/>
         <w:t xml:space="preserve">If, employer’s Release Certificate or Resignation Acceptance submitted for verification </w:t>
       </w:r>
@@ -551,7 +551,7 @@
     <w:p>
       <w:r>
         <w:tab/>
-        <w:t xml:space="preserve">If, 'No' please state the reason(s) thereof &amp; due date for submission: By 29th June please submit            </w:t>
+        <w:t xml:space="preserve">If, 'No' please state the reason(s) thereof &amp; due date for submission:             </w:t>
       </w:r>
     </w:p>
     <w:p/>
@@ -597,11 +597,11 @@
         <w:tab/>
         <w:t>(a) Original Certificate shown for verification and attested copy submitted</w:t>
         <w:tab/>
-        <w:t>Yes☐    No☑    NA☐</w:t>
+        <w:t>Yes☐    No☐    NA☑</w:t>
         <w:tab/>
         <w:t xml:space="preserve">(b) Enclosure – VII (for PwD candidate) submitted         </w:t>
         <w:tab/>
-        <w:t>Yes☐    No☑    NA☐</w:t>
+        <w:t>Yes☐    No☐    NA☑</w:t>
       </w:r>
     </w:p>
     <w:p/>
@@ -676,198 +676,198 @@
       <w:r>
         <w:t>13.</w:t>
         <w:tab/>
-        <w:t xml:space="preserve">Demand Draft No. 123321 </w:t>
-        <w:tab/>
-        <w:t xml:space="preserve">dt. on  345543 </w:t>
+        <w:t xml:space="preserve">Demand Draft No. ------ </w:t>
+        <w:tab/>
+        <w:t xml:space="preserve">dt. on  ------ </w:t>
         <w:tab/>
         <w:t xml:space="preserve">for INR 460000/-     </w:t>
         <w:tab/>
+        <w:t>Yes ☐    No ☑</w:t>
+      </w:r>
+    </w:p>
+    <w:p>
+      <w:r>
+        <w:tab/>
+        <w:t>towards balance of 1st Term Fees and caution deposit. (Write Name &amp; Regn. No. on the reverse side of DD)</w:t>
+      </w:r>
+    </w:p>
+    <w:p/>
+    <w:p>
+      <w:pPr>
+        <w:tabs>
+          <w:tab w:val="left" w:pos="709"/>
+          <w:tab w:val="right" w:pos="11057"/>
+        </w:tabs>
+        <w:ind w:right="-29"/>
+      </w:pPr>
+      <w:r>
+        <w:t>14.</w:t>
+        <w:tab/>
+        <w:t>Self-attested CAT score card</w:t>
+        <w:tab/>
         <w:t>Yes ☑    No ☐</w:t>
       </w:r>
     </w:p>
     <w:p>
-      <w:r>
-        <w:tab/>
-        <w:t>towards balance of 1st Term Fees and caution deposit. (Write Name &amp; Regn. No. on the reverse side of DD)</w:t>
+      <w:pPr>
+        <w:tabs>
+          <w:tab w:val="left" w:pos="709"/>
+          <w:tab w:val="right" w:pos="11057"/>
+        </w:tabs>
+        <w:ind w:right="-29"/>
+      </w:pPr>
+    </w:p>
+    <w:p>
+      <w:pPr>
+        <w:tabs>
+          <w:tab w:val="left" w:pos="709"/>
+          <w:tab w:val="right" w:pos="11057"/>
+        </w:tabs>
+        <w:ind w:right="-29"/>
+      </w:pPr>
+      <w:r>
+        <w:t>15.</w:t>
+        <w:tab/>
+        <w:t>Guardian's Declaration submitted (As per Enclosure – V)</w:t>
+        <w:tab/>
+        <w:t>Yes ☑    No ☐</w:t>
+      </w:r>
+    </w:p>
+    <w:p>
+      <w:pPr>
+        <w:tabs>
+          <w:tab w:val="left" w:pos="709"/>
+          <w:tab w:val="right" w:pos="11057"/>
+        </w:tabs>
+        <w:ind w:right="-29"/>
+      </w:pPr>
+      <w:r>
+        <w:tab/>
+      </w:r>
+      <w:r>
+        <w:tab/>
+      </w:r>
+    </w:p>
+    <w:p>
+      <w:pPr>
+        <w:tabs>
+          <w:tab w:val="left" w:pos="709"/>
+          <w:tab w:val="right" w:pos="11057"/>
+        </w:tabs>
+        <w:ind w:right="-29"/>
+      </w:pPr>
+      <w:r>
+        <w:t>16.</w:t>
+        <w:tab/>
+        <w:t xml:space="preserve">Medical Information Form submitted (As per Enclosure – VI)    </w:t>
+        <w:tab/>
+        <w:t>Yes ☑    No ☐</w:t>
+      </w:r>
+    </w:p>
+    <w:p>
+      <w:pPr>
+        <w:tabs>
+          <w:tab w:val="left" w:pos="709"/>
+          <w:tab w:val="right" w:pos="11057"/>
+        </w:tabs>
+        <w:ind w:right="-29"/>
+      </w:pPr>
+    </w:p>
+    <w:p>
+      <w:pPr>
+        <w:tabs>
+          <w:tab w:val="left" w:pos="709"/>
+          <w:tab w:val="right" w:pos="11057"/>
+        </w:tabs>
+        <w:ind w:right="-29"/>
+      </w:pPr>
+      <w:r>
+        <w:t>17.</w:t>
+        <w:tab/>
+        <w:t>Personal Data Card submitted</w:t>
+        <w:tab/>
+        <w:t>Yes ☑    No ☐</w:t>
+      </w:r>
+    </w:p>
+    <w:p>
+      <w:pPr>
+        <w:tabs>
+          <w:tab w:val="left" w:pos="709"/>
+          <w:tab w:val="right" w:pos="11057"/>
+        </w:tabs>
+        <w:ind w:right="-29"/>
+      </w:pPr>
+    </w:p>
+    <w:p>
+      <w:pPr>
+        <w:tabs>
+          <w:tab w:val="left" w:pos="709"/>
+          <w:tab w:val="right" w:pos="11057"/>
+        </w:tabs>
+        <w:ind w:right="-29"/>
+      </w:pPr>
+      <w:r>
+        <w:t>18.</w:t>
+        <w:tab/>
+        <w:t>Campus Rules Declaration submitted (As per Enclosure –VIII)</w:t>
+        <w:tab/>
+        <w:t>Yes ☑    No ☐</w:t>
+      </w:r>
+    </w:p>
+    <w:p>
+      <w:pPr>
+        <w:tabs>
+          <w:tab w:val="left" w:pos="709"/>
+          <w:tab w:val="right" w:pos="11057"/>
+        </w:tabs>
+        <w:ind w:right="-29"/>
+      </w:pPr>
+    </w:p>
+    <w:p>
+      <w:pPr>
+        <w:tabs>
+          <w:tab w:val="left" w:pos="709"/>
+          <w:tab w:val="right" w:pos="11057"/>
+        </w:tabs>
+        <w:ind w:right="-29"/>
+      </w:pPr>
+      <w:r>
+        <w:t>19.</w:t>
+        <w:tab/>
+        <w:t>Anti-Ragging Form submitted online with hardcopy to PGP Office</w:t>
+        <w:tab/>
+        <w:t>Yes ☑    No ☐</w:t>
+        <w:br/>
+      </w:r>
+    </w:p>
+    <w:p>
+      <w:pPr>
+        <w:tabs>
+          <w:tab w:val="left" w:pos="709"/>
+          <w:tab w:val="right" w:pos="11057"/>
+        </w:tabs>
+        <w:ind w:right="-29"/>
+      </w:pPr>
+      <w:r>
+        <w:t>20.</w:t>
+        <w:tab/>
+        <w:t xml:space="preserve">Declaration form submitted regarding Bank details </w:t>
+        <w:tab/>
+        <w:t>Yes ☑    No ☐</w:t>
       </w:r>
     </w:p>
     <w:p/>
     <w:p>
-      <w:pPr>
-        <w:tabs>
-          <w:tab w:val="left" w:pos="709"/>
-          <w:tab w:val="right" w:pos="11057"/>
-        </w:tabs>
-        <w:ind w:right="-29"/>
-      </w:pPr>
-      <w:r>
-        <w:t>14.</w:t>
-        <w:tab/>
-        <w:t>Self-attested CAT score card</w:t>
-        <w:tab/>
-        <w:t>Yes ☐    No ☑</w:t>
-      </w:r>
-    </w:p>
-    <w:p>
-      <w:pPr>
-        <w:tabs>
-          <w:tab w:val="left" w:pos="709"/>
-          <w:tab w:val="right" w:pos="11057"/>
-        </w:tabs>
-        <w:ind w:right="-29"/>
-      </w:pPr>
-    </w:p>
-    <w:p>
-      <w:pPr>
-        <w:tabs>
-          <w:tab w:val="left" w:pos="709"/>
-          <w:tab w:val="right" w:pos="11057"/>
-        </w:tabs>
-        <w:ind w:right="-29"/>
-      </w:pPr>
-      <w:r>
-        <w:t>15.</w:t>
-        <w:tab/>
-        <w:t>Guardian's Declaration submitted (As per Enclosure – V)</w:t>
-        <w:tab/>
-        <w:t>Yes ☐    No ☑</w:t>
-      </w:r>
-    </w:p>
-    <w:p>
-      <w:pPr>
-        <w:tabs>
-          <w:tab w:val="left" w:pos="709"/>
-          <w:tab w:val="right" w:pos="11057"/>
-        </w:tabs>
-        <w:ind w:right="-29"/>
-      </w:pPr>
-      <w:r>
-        <w:tab/>
-      </w:r>
-      <w:r>
-        <w:tab/>
-      </w:r>
-    </w:p>
-    <w:p>
-      <w:pPr>
-        <w:tabs>
-          <w:tab w:val="left" w:pos="709"/>
-          <w:tab w:val="right" w:pos="11057"/>
-        </w:tabs>
-        <w:ind w:right="-29"/>
-      </w:pPr>
-      <w:r>
-        <w:t>16.</w:t>
-        <w:tab/>
-        <w:t xml:space="preserve">Medical Information Form submitted (As per Enclosure – VI)    </w:t>
-        <w:tab/>
-        <w:t>Yes ☐    No ☑</w:t>
-      </w:r>
-    </w:p>
-    <w:p>
-      <w:pPr>
-        <w:tabs>
-          <w:tab w:val="left" w:pos="709"/>
-          <w:tab w:val="right" w:pos="11057"/>
-        </w:tabs>
-        <w:ind w:right="-29"/>
-      </w:pPr>
-    </w:p>
-    <w:p>
-      <w:pPr>
-        <w:tabs>
-          <w:tab w:val="left" w:pos="709"/>
-          <w:tab w:val="right" w:pos="11057"/>
-        </w:tabs>
-        <w:ind w:right="-29"/>
-      </w:pPr>
-      <w:r>
-        <w:t>17.</w:t>
-        <w:tab/>
-        <w:t>Personal Data Card submitted</w:t>
-        <w:tab/>
-        <w:t>Yes ☐    No ☑</w:t>
-      </w:r>
-    </w:p>
-    <w:p>
-      <w:pPr>
-        <w:tabs>
-          <w:tab w:val="left" w:pos="709"/>
-          <w:tab w:val="right" w:pos="11057"/>
-        </w:tabs>
-        <w:ind w:right="-29"/>
-      </w:pPr>
-    </w:p>
-    <w:p>
-      <w:pPr>
-        <w:tabs>
-          <w:tab w:val="left" w:pos="709"/>
-          <w:tab w:val="right" w:pos="11057"/>
-        </w:tabs>
-        <w:ind w:right="-29"/>
-      </w:pPr>
-      <w:r>
-        <w:t>18.</w:t>
-        <w:tab/>
-        <w:t>Campus Rules Declaration submitted (As per Enclosure –VIII)</w:t>
-        <w:tab/>
-        <w:t>Yes ☐    No ☑</w:t>
-      </w:r>
-    </w:p>
-    <w:p>
-      <w:pPr>
-        <w:tabs>
-          <w:tab w:val="left" w:pos="709"/>
-          <w:tab w:val="right" w:pos="11057"/>
-        </w:tabs>
-        <w:ind w:right="-29"/>
-      </w:pPr>
-    </w:p>
-    <w:p>
-      <w:pPr>
-        <w:tabs>
-          <w:tab w:val="left" w:pos="709"/>
-          <w:tab w:val="right" w:pos="11057"/>
-        </w:tabs>
-        <w:ind w:right="-29"/>
-      </w:pPr>
-      <w:r>
-        <w:t>19.</w:t>
-        <w:tab/>
-        <w:t>Anti-Ragging Form submitted online with hardcopy to PGP Office</w:t>
-        <w:tab/>
-        <w:t>Yes ☐    No ☑</w:t>
-        <w:br/>
-      </w:r>
-    </w:p>
-    <w:p>
-      <w:pPr>
-        <w:tabs>
-          <w:tab w:val="left" w:pos="709"/>
-          <w:tab w:val="right" w:pos="11057"/>
-        </w:tabs>
-        <w:ind w:right="-29"/>
-      </w:pPr>
-      <w:r>
-        <w:t>20.</w:t>
-        <w:tab/>
-        <w:t xml:space="preserve">Declaration form submitted regarding Bank details </w:t>
-        <w:tab/>
-        <w:t>Yes ☐    No ☑</w:t>
-      </w:r>
-    </w:p>
-    <w:p/>
-    <w:p>
       <w:r>
         <w:t>21.</w:t>
         <w:tab/>
-        <w:t>Bank Loan Taken:  Yes ☑  No☐</w:t>
-        <w:tab/>
-        <w:tab/>
-        <w:t>If yes, Bank Name: SBI Bank</w:t>
-        <w:tab/>
-        <w:tab/>
-        <w:t>Amount: 123123</w:t>
+        <w:t>Bank Loan Taken:  Yes ☐  No☑</w:t>
+        <w:tab/>
+        <w:tab/>
+        <w:t xml:space="preserve">If yes, Bank Name: </w:t>
+        <w:tab/>
+        <w:tab/>
+        <w:t xml:space="preserve">Amount: </w:t>
       </w:r>
     </w:p>
     <w:p/>
@@ -902,7 +902,7 @@
         </w:rPr>
       </w:pPr>
       <w:r>
-        <w:t>Date: 08 April 2025</w:t>
+        <w:t>Date: 11 April 2025</w:t>
       </w:r>
     </w:p>
     <w:p>
@@ -934,7 +934,7 @@
     <w:p/>
     <w:p>
       <w:r>
-        <w:t>Remarks:  Enclosure II will be submitted at August 22nd Enclosure II will be submitted at August 44nd Enclosure II will be submitted at August 32nd Enclosure II will be submitted at August 12nd  Enclosure II will be submitted at Sep 2nd Enclosure II will be submitted at May 2nd Enclosure II will be submitted at August 112nd Enclosure II will be submitted at August 23nd Enclosure II will be submitted at August 11nd Enclosure II will be submitted at August 12nd Enclosure II will be submitted at August 333nd Enclosure II will be submitted at August 99nd Enclosure II will be submitted at August 1nd Enclosure II will be submitted at San 2nd</w:t>
+        <w:t xml:space="preserve">Remarks:  |  |  |  |  |  |  |  |  |  |  |  |  |  |  |  | </w:t>
       </w:r>
     </w:p>
     <w:sectPr>

</xml_diff>

<commit_message>
Added Clear Button and Requirements.txt file
</commit_message>
<xml_diff>
--- a/downloads/output.docx
+++ b/downloads/output.docx
@@ -71,7 +71,7 @@
       <w:r>
         <w:t xml:space="preserve">Name  :  </w:t>
         <w:tab/>
-        <w:t>(In Capital Letters)  -  DHARGAWE SATYATA DILESH</w:t>
+        <w:t>(In Capital Letters)  -  ABHISHEK BAPNA</w:t>
       </w:r>
     </w:p>
     <w:p>
@@ -236,7 +236,7 @@
     </w:p>
     <w:p>
       <w:r>
-        <w:t>MBA Registration Number: MBA/0009/60</w:t>
+        <w:t>MBA Registration Number: MBA/0003/60</w:t>
       </w:r>
     </w:p>
     <w:p/>
@@ -524,7 +524,7 @@
       <w:r>
         <w:t xml:space="preserve">       </w:t>
         <w:tab/>
-        <w:t>Engineering ☐    Science ☐    Commerce ☑    Arts ☐    Others ☐</w:t>
+        <w:t>Engineering ☐    Science ☑    Commerce ☐    Arts ☐    Others ☐</w:t>
         <w:tab/>
         <w:br/>
         <w:tab/>
@@ -902,7 +902,7 @@
         </w:rPr>
       </w:pPr>
       <w:r>
-        <w:t>Date: 11 April 2025</w:t>
+        <w:t>Date: 15 April 2025</w:t>
       </w:r>
     </w:p>
     <w:p>
@@ -934,7 +934,7 @@
     <w:p/>
     <w:p>
       <w:r>
-        <w:t xml:space="preserve">Remarks:  |  |  |  |  |  |  |  |  |  |  |  |  |  |  |  | </w:t>
+        <w:t xml:space="preserve">Remarks: Enclosure II will be submitted at August 2nd                </w:t>
       </w:r>
     </w:p>
     <w:sectPr>

</xml_diff>